<commit_message>
#18 Started UI elements for document submission and analysis
</commit_message>
<xml_diff>
--- a/structure.docx
+++ b/structure.docx
@@ -13,8 +13,6 @@
           <w:u w:val="single"/>
         </w:rPr>
       </w:pPr>
-      <w:bookmarkStart w:id="0" w:name="_GoBack"/>
-      <w:bookmarkEnd w:id="0"/>
       <w:r>
         <w:rPr>
           <w:rFonts w:ascii="Arial" w:hAnsi="Arial" w:cs="Arial"/>
@@ -1061,16 +1059,178 @@
     </w:p>
     <w:p>
       <w:pPr>
-        <w:tabs>
-          <w:tab w:val="left" w:pos="720"/>
-        </w:tabs>
-        <w:jc w:val="both"/>
-        <w:rPr>
-          <w:rFonts w:ascii="Arial" w:hAnsi="Arial" w:cs="Arial"/>
-          <w:sz w:val="24"/>
-          <w:szCs w:val="22"/>
-        </w:rPr>
-      </w:pPr>
+        <w:jc w:val="both"/>
+        <w:rPr>
+          <w:rFonts w:ascii="Arial" w:hAnsi="Arial" w:cs="Arial"/>
+          <w:sz w:val="24"/>
+          <w:szCs w:val="22"/>
+        </w:rPr>
+      </w:pPr>
+    </w:p>
+    <w:p>
+      <w:pPr>
+        <w:spacing w:before="120" w:after="120"/>
+        <w:jc w:val="both"/>
+        <w:rPr>
+          <w:rFonts w:ascii="Arial" w:hAnsi="Arial" w:cs="Arial"/>
+          <w:b/>
+          <w:sz w:val="28"/>
+          <w:szCs w:val="22"/>
+        </w:rPr>
+      </w:pPr>
+      <w:r>
+        <w:rPr>
+          <w:rFonts w:ascii="Arial" w:hAnsi="Arial" w:cs="Arial"/>
+          <w:b/>
+          <w:sz w:val="28"/>
+          <w:szCs w:val="22"/>
+        </w:rPr>
+        <w:t xml:space="preserve">Section 4: </w:t>
+      </w:r>
+      <w:r>
+        <w:rPr>
+          <w:rFonts w:ascii="Arial" w:hAnsi="Arial" w:cs="Arial"/>
+          <w:b/>
+          <w:sz w:val="28"/>
+          <w:szCs w:val="22"/>
+        </w:rPr>
+        <w:tab/>
+        <w:t xml:space="preserve">Institutional Framework </w:t>
+      </w:r>
+    </w:p>
+    <w:p>
+      <w:pPr>
+        <w:spacing w:before="120" w:after="120"/>
+        <w:jc w:val="both"/>
+        <w:rPr>
+          <w:rFonts w:ascii="Arial" w:hAnsi="Arial" w:cs="Arial"/>
+          <w:sz w:val="24"/>
+          <w:szCs w:val="22"/>
+        </w:rPr>
+      </w:pPr>
+      <w:r>
+        <w:rPr>
+          <w:rFonts w:ascii="Arial" w:hAnsi="Arial" w:cs="Arial"/>
+          <w:sz w:val="24"/>
+          <w:szCs w:val="22"/>
+        </w:rPr>
+        <w:t xml:space="preserve">This section outlines the organizational framework for the development and implementation of the plan. It will articulate the composition of the National Structure, its terms of reference and the institutional linkage with </w:t>
+      </w:r>
+      <w:r>
+        <w:rPr>
+          <w:rFonts w:ascii="Arial" w:hAnsi="Arial" w:cs="Arial"/>
+          <w:b/>
+          <w:sz w:val="24"/>
+          <w:szCs w:val="22"/>
+        </w:rPr>
+        <w:t>other agencies</w:t>
+      </w:r>
+      <w:r>
+        <w:rPr>
+          <w:rFonts w:ascii="Arial" w:hAnsi="Arial" w:cs="Arial"/>
+          <w:sz w:val="24"/>
+          <w:szCs w:val="22"/>
+        </w:rPr>
+        <w:t>.</w:t>
+      </w:r>
+    </w:p>
+    <w:p>
+      <w:pPr>
+        <w:spacing w:before="120" w:after="120"/>
+        <w:jc w:val="both"/>
+        <w:rPr>
+          <w:rFonts w:ascii="Arial" w:hAnsi="Arial" w:cs="Arial"/>
+          <w:sz w:val="24"/>
+          <w:szCs w:val="22"/>
+        </w:rPr>
+      </w:pPr>
+      <w:r>
+        <w:rPr>
+          <w:rFonts w:ascii="Arial" w:hAnsi="Arial" w:cs="Arial"/>
+          <w:sz w:val="24"/>
+          <w:szCs w:val="22"/>
+        </w:rPr>
+        <w:t>It will also illustrate the relationship between Ministry/Department/Agency and the relevant response agencies.</w:t>
+      </w:r>
+    </w:p>
+    <w:p>
+      <w:pPr>
+        <w:spacing w:before="120" w:after="120"/>
+        <w:jc w:val="both"/>
+        <w:rPr>
+          <w:rFonts w:ascii="Arial" w:hAnsi="Arial" w:cs="Arial"/>
+          <w:sz w:val="24"/>
+          <w:szCs w:val="22"/>
+        </w:rPr>
+      </w:pPr>
+      <w:r>
+        <w:rPr>
+          <w:rFonts w:ascii="Arial" w:hAnsi="Arial" w:cs="Arial"/>
+          <w:sz w:val="24"/>
+          <w:szCs w:val="22"/>
+        </w:rPr>
+        <w:t>Agencies involved; Roles and Responsibilities</w:t>
+      </w:r>
+    </w:p>
+    <w:p>
+      <w:pPr>
+        <w:spacing w:before="120" w:after="120"/>
+        <w:jc w:val="both"/>
+        <w:rPr>
+          <w:rFonts w:ascii="Arial" w:hAnsi="Arial" w:cs="Arial"/>
+          <w:sz w:val="24"/>
+          <w:szCs w:val="22"/>
+        </w:rPr>
+      </w:pPr>
+      <w:r>
+        <w:rPr>
+          <w:rFonts w:ascii="Arial" w:hAnsi="Arial" w:cs="Arial"/>
+          <w:sz w:val="24"/>
+          <w:szCs w:val="22"/>
+        </w:rPr>
+        <w:t>Schematic representation of Organisational structure</w:t>
+      </w:r>
+    </w:p>
+    <w:p>
+      <w:pPr>
+        <w:spacing w:before="120" w:after="120"/>
+        <w:jc w:val="both"/>
+        <w:rPr>
+          <w:rFonts w:ascii="Arial" w:hAnsi="Arial" w:cs="Arial"/>
+          <w:sz w:val="6"/>
+          <w:szCs w:val="22"/>
+        </w:rPr>
+      </w:pPr>
+    </w:p>
+    <w:p>
+      <w:pPr>
+        <w:jc w:val="both"/>
+        <w:rPr>
+          <w:rFonts w:ascii="Arial" w:hAnsi="Arial" w:cs="Arial"/>
+          <w:b/>
+          <w:sz w:val="28"/>
+          <w:szCs w:val="22"/>
+        </w:rPr>
+      </w:pPr>
+      <w:r>
+        <w:rPr>
+          <w:rFonts w:ascii="Arial" w:hAnsi="Arial" w:cs="Arial"/>
+          <w:b/>
+          <w:sz w:val="28"/>
+          <w:szCs w:val="22"/>
+        </w:rPr>
+        <w:t>Section 3:</w:t>
+      </w:r>
+      <w:r>
+        <w:rPr>
+          <w:rFonts w:ascii="Arial" w:hAnsi="Arial" w:cs="Arial"/>
+          <w:b/>
+          <w:sz w:val="28"/>
+          <w:szCs w:val="22"/>
+        </w:rPr>
+        <w:tab/>
+        <w:t>Critical Assumptions</w:t>
+      </w:r>
     </w:p>
     <w:p>
       <w:pPr>
@@ -1088,47 +1248,6 @@
         <w:jc w:val="both"/>
         <w:rPr>
           <w:rFonts w:ascii="Arial" w:hAnsi="Arial" w:cs="Arial"/>
-          <w:b/>
-          <w:sz w:val="28"/>
-          <w:szCs w:val="22"/>
-        </w:rPr>
-      </w:pPr>
-      <w:r>
-        <w:rPr>
-          <w:rFonts w:ascii="Arial" w:hAnsi="Arial" w:cs="Arial"/>
-          <w:b/>
-          <w:sz w:val="28"/>
-          <w:szCs w:val="22"/>
-        </w:rPr>
-        <w:t>Section 3:</w:t>
-      </w:r>
-      <w:r>
-        <w:rPr>
-          <w:rFonts w:ascii="Arial" w:hAnsi="Arial" w:cs="Arial"/>
-          <w:b/>
-          <w:sz w:val="28"/>
-          <w:szCs w:val="22"/>
-        </w:rPr>
-        <w:tab/>
-        <w:t>Critical Assumptions</w:t>
-      </w:r>
-    </w:p>
-    <w:p>
-      <w:pPr>
-        <w:jc w:val="both"/>
-        <w:rPr>
-          <w:rFonts w:ascii="Arial" w:hAnsi="Arial" w:cs="Arial"/>
-          <w:b/>
-          <w:sz w:val="12"/>
-          <w:szCs w:val="10"/>
-        </w:rPr>
-      </w:pPr>
-    </w:p>
-    <w:p>
-      <w:pPr>
-        <w:jc w:val="both"/>
-        <w:rPr>
-          <w:rFonts w:ascii="Arial" w:hAnsi="Arial" w:cs="Arial"/>
           <w:sz w:val="24"/>
           <w:szCs w:val="22"/>
         </w:rPr>
@@ -1144,148 +1263,16 @@
     </w:p>
     <w:p>
       <w:pPr>
-        <w:jc w:val="both"/>
-        <w:rPr>
-          <w:rFonts w:ascii="Arial" w:hAnsi="Arial" w:cs="Arial"/>
-          <w:sz w:val="24"/>
-          <w:szCs w:val="22"/>
-        </w:rPr>
-      </w:pPr>
-    </w:p>
-    <w:p>
-      <w:pPr>
         <w:spacing w:before="120" w:after="120"/>
         <w:jc w:val="both"/>
         <w:rPr>
           <w:rFonts w:ascii="Arial" w:hAnsi="Arial" w:cs="Arial"/>
-          <w:b/>
-          <w:sz w:val="28"/>
-          <w:szCs w:val="22"/>
-        </w:rPr>
-      </w:pPr>
-      <w:r>
-        <w:rPr>
-          <w:rFonts w:ascii="Arial" w:hAnsi="Arial" w:cs="Arial"/>
-          <w:b/>
-          <w:sz w:val="28"/>
-          <w:szCs w:val="22"/>
-        </w:rPr>
-        <w:t xml:space="preserve">Section 4: </w:t>
-      </w:r>
-      <w:r>
-        <w:rPr>
-          <w:rFonts w:ascii="Arial" w:hAnsi="Arial" w:cs="Arial"/>
-          <w:b/>
-          <w:sz w:val="28"/>
-          <w:szCs w:val="22"/>
-        </w:rPr>
-        <w:tab/>
-        <w:t xml:space="preserve">Institutional Framework </w:t>
-      </w:r>
-    </w:p>
-    <w:p>
-      <w:pPr>
-        <w:spacing w:before="120" w:after="120"/>
-        <w:jc w:val="both"/>
-        <w:rPr>
-          <w:rFonts w:ascii="Arial" w:hAnsi="Arial" w:cs="Arial"/>
-          <w:sz w:val="24"/>
-          <w:szCs w:val="22"/>
-        </w:rPr>
-      </w:pPr>
-      <w:r>
-        <w:rPr>
-          <w:rFonts w:ascii="Arial" w:hAnsi="Arial" w:cs="Arial"/>
-          <w:sz w:val="24"/>
-          <w:szCs w:val="22"/>
-        </w:rPr>
-        <w:t xml:space="preserve">This section outlines the organizational framework for the development and implementation of the plan. It will articulate the composition of the National Structure, its terms of reference and the institutional linkage with </w:t>
-      </w:r>
-      <w:r>
-        <w:rPr>
-          <w:rFonts w:ascii="Arial" w:hAnsi="Arial" w:cs="Arial"/>
-          <w:b/>
-          <w:sz w:val="24"/>
-          <w:szCs w:val="22"/>
-        </w:rPr>
-        <w:t>other agencies</w:t>
-      </w:r>
-      <w:r>
-        <w:rPr>
-          <w:rFonts w:ascii="Arial" w:hAnsi="Arial" w:cs="Arial"/>
-          <w:sz w:val="24"/>
-          <w:szCs w:val="22"/>
-        </w:rPr>
-        <w:t>.</w:t>
-      </w:r>
-    </w:p>
-    <w:p>
-      <w:pPr>
-        <w:spacing w:before="120" w:after="120"/>
-        <w:jc w:val="both"/>
-        <w:rPr>
-          <w:rFonts w:ascii="Arial" w:hAnsi="Arial" w:cs="Arial"/>
-          <w:sz w:val="24"/>
-          <w:szCs w:val="22"/>
-        </w:rPr>
-      </w:pPr>
-      <w:r>
-        <w:rPr>
-          <w:rFonts w:ascii="Arial" w:hAnsi="Arial" w:cs="Arial"/>
-          <w:sz w:val="24"/>
-          <w:szCs w:val="22"/>
-        </w:rPr>
-        <w:t>It will also illustrate the relationship between Ministry/Department/Agency and the relevant response agencies.</w:t>
-      </w:r>
-    </w:p>
-    <w:p>
-      <w:pPr>
-        <w:spacing w:before="120" w:after="120"/>
-        <w:jc w:val="both"/>
-        <w:rPr>
-          <w:rFonts w:ascii="Arial" w:hAnsi="Arial" w:cs="Arial"/>
-          <w:sz w:val="24"/>
-          <w:szCs w:val="22"/>
-        </w:rPr>
-      </w:pPr>
-      <w:r>
-        <w:rPr>
-          <w:rFonts w:ascii="Arial" w:hAnsi="Arial" w:cs="Arial"/>
-          <w:sz w:val="24"/>
-          <w:szCs w:val="22"/>
-        </w:rPr>
-        <w:t>Agencies involved; Roles and Responsibilities</w:t>
-      </w:r>
-    </w:p>
-    <w:p>
-      <w:pPr>
-        <w:spacing w:before="120" w:after="120"/>
-        <w:jc w:val="both"/>
-        <w:rPr>
-          <w:rFonts w:ascii="Arial" w:hAnsi="Arial" w:cs="Arial"/>
-          <w:sz w:val="24"/>
-          <w:szCs w:val="22"/>
-        </w:rPr>
-      </w:pPr>
-      <w:r>
-        <w:rPr>
-          <w:rFonts w:ascii="Arial" w:hAnsi="Arial" w:cs="Arial"/>
-          <w:sz w:val="24"/>
-          <w:szCs w:val="22"/>
-        </w:rPr>
-        <w:t>Schematic representation of Organisational structure</w:t>
-      </w:r>
-    </w:p>
-    <w:p>
-      <w:pPr>
-        <w:spacing w:before="120" w:after="120"/>
-        <w:jc w:val="both"/>
-        <w:rPr>
-          <w:rFonts w:ascii="Arial" w:hAnsi="Arial" w:cs="Arial"/>
           <w:sz w:val="6"/>
           <w:szCs w:val="22"/>
         </w:rPr>
       </w:pPr>
+      <w:bookmarkStart w:id="0" w:name="_GoBack"/>
+      <w:bookmarkEnd w:id="0"/>
     </w:p>
     <w:p>
       <w:pPr>
@@ -2210,7 +2197,7 @@
       <w:rPr>
         <w:noProof/>
       </w:rPr>
-      <w:t>1</w:t>
+      <w:t>2</w:t>
     </w:r>
     <w:r>
       <w:fldChar w:fldCharType="end"/>
@@ -2288,7 +2275,7 @@
   <w:abstractNum w:abstractNumId="0">
     <w:nsid w:val="FFFFFF1D"/>
     <w:multiLevelType w:val="multilevel"/>
-    <w:tmpl w:val="F4DAFC18"/>
+    <w:tmpl w:val="4B7EB4C0"/>
     <w:lvl w:ilvl="0">
       <w:start w:val="1"/>
       <w:numFmt w:val="bullet"/>
@@ -3374,7 +3361,6 @@
     <w:uiPriority w:val="99"/>
     <w:semiHidden/>
     <w:unhideWhenUsed/>
-    <w:qFormat/>
     <w:tblPr>
       <w:tblInd w:w="0" w:type="dxa"/>
       <w:tblCellMar>

</xml_diff>

<commit_message>
#18 DRP structure analysis functionality now tested and implemented with the UI. Concepts column functionality still not implemented.
</commit_message>
<xml_diff>
--- a/structure.docx
+++ b/structure.docx
@@ -957,6 +957,98 @@
         <w:jc w:val="both"/>
         <w:rPr>
           <w:rFonts w:ascii="Arial" w:hAnsi="Arial" w:cs="Arial"/>
+          <w:sz w:val="24"/>
+          <w:szCs w:val="22"/>
+        </w:rPr>
+      </w:pPr>
+    </w:p>
+    <w:p>
+      <w:pPr>
+        <w:jc w:val="both"/>
+        <w:rPr>
+          <w:rFonts w:ascii="Arial" w:hAnsi="Arial" w:cs="Arial"/>
+          <w:b/>
+          <w:sz w:val="12"/>
+          <w:szCs w:val="10"/>
+        </w:rPr>
+      </w:pPr>
+    </w:p>
+    <w:p>
+      <w:pPr>
+        <w:jc w:val="both"/>
+        <w:rPr>
+          <w:rFonts w:ascii="Arial" w:hAnsi="Arial" w:cs="Arial"/>
+          <w:b/>
+          <w:sz w:val="28"/>
+          <w:szCs w:val="22"/>
+        </w:rPr>
+      </w:pPr>
+      <w:r>
+        <w:rPr>
+          <w:rFonts w:ascii="Arial" w:hAnsi="Arial" w:cs="Arial"/>
+          <w:b/>
+          <w:sz w:val="28"/>
+          <w:szCs w:val="22"/>
+        </w:rPr>
+        <w:t>Section 3:</w:t>
+      </w:r>
+      <w:r>
+        <w:rPr>
+          <w:rFonts w:ascii="Arial" w:hAnsi="Arial" w:cs="Arial"/>
+          <w:b/>
+          <w:sz w:val="28"/>
+          <w:szCs w:val="22"/>
+        </w:rPr>
+        <w:tab/>
+        <w:t>Critical Assumptions</w:t>
+      </w:r>
+    </w:p>
+    <w:p>
+      <w:pPr>
+        <w:jc w:val="both"/>
+        <w:rPr>
+          <w:rFonts w:ascii="Arial" w:hAnsi="Arial" w:cs="Arial"/>
+          <w:b/>
+          <w:sz w:val="12"/>
+          <w:szCs w:val="10"/>
+        </w:rPr>
+      </w:pPr>
+    </w:p>
+    <w:p>
+      <w:pPr>
+        <w:jc w:val="both"/>
+        <w:rPr>
+          <w:rFonts w:ascii="Arial" w:hAnsi="Arial" w:cs="Arial"/>
+          <w:sz w:val="24"/>
+          <w:szCs w:val="22"/>
+        </w:rPr>
+      </w:pPr>
+      <w:r>
+        <w:rPr>
+          <w:rFonts w:ascii="Arial" w:hAnsi="Arial" w:cs="Arial"/>
+          <w:sz w:val="24"/>
+          <w:szCs w:val="22"/>
+        </w:rPr>
+        <w:t xml:space="preserve">This section will describe a series of a number of assumptions, which will be key to the successful execution of the plan. </w:t>
+      </w:r>
+    </w:p>
+    <w:p>
+      <w:pPr>
+        <w:jc w:val="both"/>
+        <w:rPr>
+          <w:rFonts w:ascii="Arial" w:hAnsi="Arial" w:cs="Arial"/>
+          <w:sz w:val="24"/>
+          <w:szCs w:val="22"/>
+        </w:rPr>
+      </w:pPr>
+      <w:bookmarkStart w:id="0" w:name="_GoBack"/>
+      <w:bookmarkEnd w:id="0"/>
+    </w:p>
+    <w:p>
+      <w:pPr>
+        <w:jc w:val="both"/>
+        <w:rPr>
+          <w:rFonts w:ascii="Arial" w:hAnsi="Arial" w:cs="Arial"/>
           <w:b/>
           <w:sz w:val="12"/>
           <w:szCs w:val="10"/>
@@ -1059,6 +1151,9 @@
     </w:p>
     <w:p>
       <w:pPr>
+        <w:tabs>
+          <w:tab w:val="left" w:pos="720"/>
+        </w:tabs>
         <w:jc w:val="both"/>
         <w:rPr>
           <w:rFonts w:ascii="Arial" w:hAnsi="Arial" w:cs="Arial"/>
@@ -1188,7 +1283,25 @@
           <w:sz w:val="24"/>
           <w:szCs w:val="22"/>
         </w:rPr>
-        <w:t>Schematic representation of Organisational structure</w:t>
+        <w:t xml:space="preserve">Schematic representation of </w:t>
+      </w:r>
+      <w:proofErr w:type="spellStart"/>
+      <w:r>
+        <w:rPr>
+          <w:rFonts w:ascii="Arial" w:hAnsi="Arial" w:cs="Arial"/>
+          <w:sz w:val="24"/>
+          <w:szCs w:val="22"/>
+        </w:rPr>
+        <w:t>Organisational</w:t>
+      </w:r>
+      <w:proofErr w:type="spellEnd"/>
+      <w:r>
+        <w:rPr>
+          <w:rFonts w:ascii="Arial" w:hAnsi="Arial" w:cs="Arial"/>
+          <w:sz w:val="24"/>
+          <w:szCs w:val="22"/>
+        </w:rPr>
+        <w:t xml:space="preserve"> structure</w:t>
       </w:r>
     </w:p>
     <w:p>
@@ -1201,78 +1314,6 @@
           <w:szCs w:val="22"/>
         </w:rPr>
       </w:pPr>
-    </w:p>
-    <w:p>
-      <w:pPr>
-        <w:jc w:val="both"/>
-        <w:rPr>
-          <w:rFonts w:ascii="Arial" w:hAnsi="Arial" w:cs="Arial"/>
-          <w:b/>
-          <w:sz w:val="28"/>
-          <w:szCs w:val="22"/>
-        </w:rPr>
-      </w:pPr>
-      <w:r>
-        <w:rPr>
-          <w:rFonts w:ascii="Arial" w:hAnsi="Arial" w:cs="Arial"/>
-          <w:b/>
-          <w:sz w:val="28"/>
-          <w:szCs w:val="22"/>
-        </w:rPr>
-        <w:t>Section 3:</w:t>
-      </w:r>
-      <w:r>
-        <w:rPr>
-          <w:rFonts w:ascii="Arial" w:hAnsi="Arial" w:cs="Arial"/>
-          <w:b/>
-          <w:sz w:val="28"/>
-          <w:szCs w:val="22"/>
-        </w:rPr>
-        <w:tab/>
-        <w:t>Critical Assumptions</w:t>
-      </w:r>
-    </w:p>
-    <w:p>
-      <w:pPr>
-        <w:jc w:val="both"/>
-        <w:rPr>
-          <w:rFonts w:ascii="Arial" w:hAnsi="Arial" w:cs="Arial"/>
-          <w:b/>
-          <w:sz w:val="12"/>
-          <w:szCs w:val="10"/>
-        </w:rPr>
-      </w:pPr>
-    </w:p>
-    <w:p>
-      <w:pPr>
-        <w:jc w:val="both"/>
-        <w:rPr>
-          <w:rFonts w:ascii="Arial" w:hAnsi="Arial" w:cs="Arial"/>
-          <w:sz w:val="24"/>
-          <w:szCs w:val="22"/>
-        </w:rPr>
-      </w:pPr>
-      <w:r>
-        <w:rPr>
-          <w:rFonts w:ascii="Arial" w:hAnsi="Arial" w:cs="Arial"/>
-          <w:sz w:val="24"/>
-          <w:szCs w:val="22"/>
-        </w:rPr>
-        <w:t xml:space="preserve">This section will describe a series of a number of assumptions, which will be key to the successful execution of the plan. </w:t>
-      </w:r>
-    </w:p>
-    <w:p>
-      <w:pPr>
-        <w:spacing w:before="120" w:after="120"/>
-        <w:jc w:val="both"/>
-        <w:rPr>
-          <w:rFonts w:ascii="Arial" w:hAnsi="Arial" w:cs="Arial"/>
-          <w:sz w:val="6"/>
-          <w:szCs w:val="22"/>
-        </w:rPr>
-      </w:pPr>
-      <w:bookmarkStart w:id="0" w:name="_GoBack"/>
-      <w:bookmarkEnd w:id="0"/>
     </w:p>
     <w:p>
       <w:pPr>
@@ -1645,6 +1686,7 @@
           <w:sz w:val="24"/>
           <w:szCs w:val="22"/>
         </w:rPr>
+        <w:lastRenderedPageBreak/>
         <w:t>Standard Operations governing key Emergency Response Functions (ERF) - Telecoms,</w:t>
       </w:r>
     </w:p>
@@ -1964,7 +2006,25 @@
           <w:sz w:val="24"/>
           <w:szCs w:val="22"/>
         </w:rPr>
-        <w:t xml:space="preserve"> etc)</w:t>
+        <w:t xml:space="preserve"> </w:t>
+      </w:r>
+      <w:proofErr w:type="spellStart"/>
+      <w:r>
+        <w:rPr>
+          <w:rFonts w:ascii="Arial" w:hAnsi="Arial" w:cs="Arial"/>
+          <w:sz w:val="24"/>
+          <w:szCs w:val="22"/>
+        </w:rPr>
+        <w:t>etc</w:t>
+      </w:r>
+      <w:proofErr w:type="spellEnd"/>
+      <w:r>
+        <w:rPr>
+          <w:rFonts w:ascii="Arial" w:hAnsi="Arial" w:cs="Arial"/>
+          <w:sz w:val="24"/>
+          <w:szCs w:val="22"/>
+        </w:rPr>
+        <w:t>)</w:t>
       </w:r>
     </w:p>
     <w:p>
@@ -2275,7 +2335,7 @@
   <w:abstractNum w:abstractNumId="0">
     <w:nsid w:val="FFFFFF1D"/>
     <w:multiLevelType w:val="multilevel"/>
-    <w:tmpl w:val="4B7EB4C0"/>
+    <w:tmpl w:val="E6CCE802"/>
     <w:lvl w:ilvl="0">
       <w:start w:val="1"/>
       <w:numFmt w:val="bullet"/>

</xml_diff>

<commit_message>
#18 Scrapped the idea of analysing each sections content for concepts as this was not a requirement. analysis of the whole document is more meaningful and can be done using already implemented functionality
</commit_message>
<xml_diff>
--- a/structure.docx
+++ b/structure.docx
@@ -957,98 +957,6 @@
         <w:jc w:val="both"/>
         <w:rPr>
           <w:rFonts w:ascii="Arial" w:hAnsi="Arial" w:cs="Arial"/>
-          <w:sz w:val="24"/>
-          <w:szCs w:val="22"/>
-        </w:rPr>
-      </w:pPr>
-    </w:p>
-    <w:p>
-      <w:pPr>
-        <w:jc w:val="both"/>
-        <w:rPr>
-          <w:rFonts w:ascii="Arial" w:hAnsi="Arial" w:cs="Arial"/>
-          <w:b/>
-          <w:sz w:val="12"/>
-          <w:szCs w:val="10"/>
-        </w:rPr>
-      </w:pPr>
-    </w:p>
-    <w:p>
-      <w:pPr>
-        <w:jc w:val="both"/>
-        <w:rPr>
-          <w:rFonts w:ascii="Arial" w:hAnsi="Arial" w:cs="Arial"/>
-          <w:b/>
-          <w:sz w:val="28"/>
-          <w:szCs w:val="22"/>
-        </w:rPr>
-      </w:pPr>
-      <w:r>
-        <w:rPr>
-          <w:rFonts w:ascii="Arial" w:hAnsi="Arial" w:cs="Arial"/>
-          <w:b/>
-          <w:sz w:val="28"/>
-          <w:szCs w:val="22"/>
-        </w:rPr>
-        <w:t>Section 3:</w:t>
-      </w:r>
-      <w:r>
-        <w:rPr>
-          <w:rFonts w:ascii="Arial" w:hAnsi="Arial" w:cs="Arial"/>
-          <w:b/>
-          <w:sz w:val="28"/>
-          <w:szCs w:val="22"/>
-        </w:rPr>
-        <w:tab/>
-        <w:t>Critical Assumptions</w:t>
-      </w:r>
-    </w:p>
-    <w:p>
-      <w:pPr>
-        <w:jc w:val="both"/>
-        <w:rPr>
-          <w:rFonts w:ascii="Arial" w:hAnsi="Arial" w:cs="Arial"/>
-          <w:b/>
-          <w:sz w:val="12"/>
-          <w:szCs w:val="10"/>
-        </w:rPr>
-      </w:pPr>
-    </w:p>
-    <w:p>
-      <w:pPr>
-        <w:jc w:val="both"/>
-        <w:rPr>
-          <w:rFonts w:ascii="Arial" w:hAnsi="Arial" w:cs="Arial"/>
-          <w:sz w:val="24"/>
-          <w:szCs w:val="22"/>
-        </w:rPr>
-      </w:pPr>
-      <w:r>
-        <w:rPr>
-          <w:rFonts w:ascii="Arial" w:hAnsi="Arial" w:cs="Arial"/>
-          <w:sz w:val="24"/>
-          <w:szCs w:val="22"/>
-        </w:rPr>
-        <w:t xml:space="preserve">This section will describe a series of a number of assumptions, which will be key to the successful execution of the plan. </w:t>
-      </w:r>
-    </w:p>
-    <w:p>
-      <w:pPr>
-        <w:jc w:val="both"/>
-        <w:rPr>
-          <w:rFonts w:ascii="Arial" w:hAnsi="Arial" w:cs="Arial"/>
-          <w:sz w:val="24"/>
-          <w:szCs w:val="22"/>
-        </w:rPr>
-      </w:pPr>
-      <w:bookmarkStart w:id="0" w:name="_GoBack"/>
-      <w:bookmarkEnd w:id="0"/>
-    </w:p>
-    <w:p>
-      <w:pPr>
-        <w:jc w:val="both"/>
-        <w:rPr>
-          <w:rFonts w:ascii="Arial" w:hAnsi="Arial" w:cs="Arial"/>
           <w:b/>
           <w:sz w:val="12"/>
           <w:szCs w:val="10"/>
@@ -1154,6 +1062,88 @@
         <w:tabs>
           <w:tab w:val="left" w:pos="720"/>
         </w:tabs>
+        <w:jc w:val="both"/>
+        <w:rPr>
+          <w:rFonts w:ascii="Arial" w:hAnsi="Arial" w:cs="Arial"/>
+          <w:sz w:val="24"/>
+          <w:szCs w:val="22"/>
+        </w:rPr>
+      </w:pPr>
+    </w:p>
+    <w:p>
+      <w:pPr>
+        <w:jc w:val="both"/>
+        <w:rPr>
+          <w:rFonts w:ascii="Arial" w:hAnsi="Arial" w:cs="Arial"/>
+          <w:b/>
+          <w:sz w:val="12"/>
+          <w:szCs w:val="10"/>
+        </w:rPr>
+      </w:pPr>
+      <w:bookmarkStart w:id="0" w:name="_GoBack"/>
+    </w:p>
+    <w:p>
+      <w:pPr>
+        <w:jc w:val="both"/>
+        <w:rPr>
+          <w:rFonts w:ascii="Arial" w:hAnsi="Arial" w:cs="Arial"/>
+          <w:b/>
+          <w:sz w:val="28"/>
+          <w:szCs w:val="22"/>
+        </w:rPr>
+      </w:pPr>
+      <w:r>
+        <w:rPr>
+          <w:rFonts w:ascii="Arial" w:hAnsi="Arial" w:cs="Arial"/>
+          <w:b/>
+          <w:sz w:val="28"/>
+          <w:szCs w:val="22"/>
+        </w:rPr>
+        <w:t>Section 3:</w:t>
+      </w:r>
+      <w:r>
+        <w:rPr>
+          <w:rFonts w:ascii="Arial" w:hAnsi="Arial" w:cs="Arial"/>
+          <w:b/>
+          <w:sz w:val="28"/>
+          <w:szCs w:val="22"/>
+        </w:rPr>
+        <w:tab/>
+        <w:t>Critical Assumptions</w:t>
+      </w:r>
+    </w:p>
+    <w:p>
+      <w:pPr>
+        <w:jc w:val="both"/>
+        <w:rPr>
+          <w:rFonts w:ascii="Arial" w:hAnsi="Arial" w:cs="Arial"/>
+          <w:b/>
+          <w:sz w:val="12"/>
+          <w:szCs w:val="10"/>
+        </w:rPr>
+      </w:pPr>
+    </w:p>
+    <w:p>
+      <w:pPr>
+        <w:jc w:val="both"/>
+        <w:rPr>
+          <w:rFonts w:ascii="Arial" w:hAnsi="Arial" w:cs="Arial"/>
+          <w:sz w:val="24"/>
+          <w:szCs w:val="22"/>
+        </w:rPr>
+      </w:pPr>
+      <w:r>
+        <w:rPr>
+          <w:rFonts w:ascii="Arial" w:hAnsi="Arial" w:cs="Arial"/>
+          <w:sz w:val="24"/>
+          <w:szCs w:val="22"/>
+        </w:rPr>
+        <w:t xml:space="preserve">This section will describe a series of a number of assumptions, which will be key to the successful execution of the plan. </w:t>
+      </w:r>
+    </w:p>
+    <w:bookmarkEnd w:id="0"/>
+    <w:p>
+      <w:pPr>
         <w:jc w:val="both"/>
         <w:rPr>
           <w:rFonts w:ascii="Arial" w:hAnsi="Arial" w:cs="Arial"/>
@@ -1686,7 +1676,6 @@
           <w:sz w:val="24"/>
           <w:szCs w:val="22"/>
         </w:rPr>
-        <w:lastRenderedPageBreak/>
         <w:t>Standard Operations governing key Emergency Response Functions (ERF) - Telecoms,</w:t>
       </w:r>
     </w:p>
@@ -2335,7 +2324,7 @@
   <w:abstractNum w:abstractNumId="0">
     <w:nsid w:val="FFFFFF1D"/>
     <w:multiLevelType w:val="multilevel"/>
-    <w:tmpl w:val="E6CCE802"/>
+    <w:tmpl w:val="8B525E6E"/>
     <w:lvl w:ilvl="0">
       <w:start w:val="1"/>
       <w:numFmt w:val="bullet"/>

</xml_diff>